<commit_message>
Reup for preview image and readme.
</commit_message>
<xml_diff>
--- a/Newbie/qr-code-component-main/My Experience.docx
+++ b/Newbie/qr-code-component-main/My Experience.docx
@@ -4,6 +4,7 @@
   <w:body>
     <w:p>
       <w:pPr>
+        <w:spacing w:line="240" w:lineRule="auto"/>
         <w:rPr>
           <w:u w:val="single"/>
         </w:rPr>
@@ -16,12 +17,47 @@
       </w:r>
     </w:p>
     <w:p>
+      <w:pPr>
+        <w:spacing w:line="240" w:lineRule="auto"/>
+      </w:pPr>
       <w:r>
         <w:t>13/3/22</w:t>
       </w:r>
       <w:r>
         <w:br/>
         <w:t>I have read the readme and downloaded the required files. I initially felt quite worried that this would be complex as the readme had a lot of information. However going through it I found that it just contained some simple instructions, a guide to workflow and some information about sharing and getting feedback on your project. I am about to start and this project does not seem complicated and I think I will finish it rather quickly. Ok, time to go!</w:t>
+      </w:r>
+    </w:p>
+    <w:p>
+      <w:pPr>
+        <w:spacing w:line="240" w:lineRule="auto"/>
+      </w:pPr>
+    </w:p>
+    <w:p>
+      <w:pPr>
+        <w:spacing w:after="0" w:line="240" w:lineRule="auto"/>
+      </w:pPr>
+      <w:r>
+        <w:t>15/3/22</w:t>
+      </w:r>
+    </w:p>
+    <w:p>
+      <w:pPr>
+        <w:spacing w:after="0" w:line="240" w:lineRule="auto"/>
+      </w:pPr>
+      <w:r>
+        <w:t>I have completed the project and it looks good. On mobile, it is responsive all the way up to the largest screen sizes. I ended up learning a few random pieces of information and 1 important thing. Which are collapsing margins. That presented a challenge for my when the QR image did not have a top margin separating itself from the &lt;main&gt; element. I had to put a border around the &lt;main&gt; element and also a few different approaches like putting padding or changing overflow</w:t>
+      </w:r>
+      <w:proofErr w:type="gramStart"/>
+      <w:r>
+        <w:t>: !</w:t>
+      </w:r>
+      <w:proofErr w:type="gramEnd"/>
+      <w:r>
+        <w:t xml:space="preserve">= visible. </w:t>
+      </w:r>
+      <w:r>
+        <w:t xml:space="preserve">Something I picked up along the way but still need a lot of practice with is organizing my code. Refactoring it when I finish is important. I don’t have to be particularly too organized when writing as things don’t always flow in a good way when doing it. It’s better to get it out and then organize it later. Overall it wasn’t very challenging and I enjoyed it. </w:t>
       </w:r>
       <w:bookmarkStart w:id="0" w:name="_GoBack"/>
       <w:bookmarkEnd w:id="0"/>

</xml_diff>